<commit_message>
Agora o número das questões também está certo
</commit_message>
<xml_diff>
--- a/AC 1 ano III unid - História.docx
+++ b/AC 1 ano III unid - História.docx
@@ -1450,23 +1450,16 @@
         <w:spacing w:lineRule="auto" w:line="300"/>
         <w:ind w:right="-45" w:hanging="0"/>
         <w:jc w:val="both"/>
-        <w:rPr>
-          <w:rFonts w:ascii="Verdana" w:hAnsi="Verdana" w:eastAsia="Verdana" w:cs="Verdana"/>
-          <w:b/>
-          <w:b/>
-          <w:color w:val="000000"/>
-          <w:sz w:val="20"/>
-          <w:szCs w:val="20"/>
-        </w:rPr>
-      </w:pPr>
-      <w:r>
-        <w:rPr>
-          <w:rFonts w:eastAsia="Verdana" w:cs="Verdana" w:ascii="Verdana" w:hAnsi="Verdana"/>
-          <w:b/>
-          <w:sz w:val="20"/>
-          <w:szCs w:val="20"/>
-        </w:rPr>
-        <w:t xml:space="preserve">QUESTÃO  08 ______________ </w:t>
+        <w:rPr/>
+      </w:pPr>
+      <w:r>
+        <w:rPr>
+          <w:rFonts w:eastAsia="Verdana" w:cs="Verdana" w:ascii="Verdana" w:hAnsi="Verdana"/>
+          <w:b/>
+          <w:sz w:val="20"/>
+          <w:szCs w:val="20"/>
+        </w:rPr>
+        <w:t xml:space="preserve">QUESTÃO 08 ______________ </w:t>
       </w:r>
       <w:r>
         <w:rPr>
@@ -1716,23 +1709,16 @@
         <w:spacing w:lineRule="auto" w:line="276"/>
         <w:ind w:right="-45" w:hanging="0"/>
         <w:jc w:val="both"/>
-        <w:rPr>
-          <w:rFonts w:ascii="Verdana" w:hAnsi="Verdana" w:eastAsia="Verdana" w:cs="Verdana"/>
-          <w:b/>
-          <w:b/>
-          <w:color w:val="000000"/>
-          <w:sz w:val="20"/>
-          <w:szCs w:val="20"/>
-        </w:rPr>
-      </w:pPr>
-      <w:r>
-        <w:rPr>
-          <w:rFonts w:eastAsia="Verdana" w:cs="Verdana" w:ascii="Verdana" w:hAnsi="Verdana"/>
-          <w:b/>
-          <w:sz w:val="20"/>
-          <w:szCs w:val="20"/>
-        </w:rPr>
-        <w:t xml:space="preserve">QUESTÃO  09 _________________ </w:t>
+        <w:rPr/>
+      </w:pPr>
+      <w:r>
+        <w:rPr>
+          <w:rFonts w:eastAsia="Verdana" w:cs="Verdana" w:ascii="Verdana" w:hAnsi="Verdana"/>
+          <w:b/>
+          <w:sz w:val="20"/>
+          <w:szCs w:val="20"/>
+        </w:rPr>
+        <w:t xml:space="preserve">QUESTÃO 09 _________________ </w:t>
       </w:r>
       <w:r>
         <w:rPr>
@@ -2488,16 +2474,7 @@
           <w:sz w:val="20"/>
           <w:szCs w:val="20"/>
         </w:rPr>
-        <w:t>1</w:t>
-      </w:r>
-      <w:r>
-        <w:rPr>
-          <w:rFonts w:eastAsia="Verdana" w:cs="Verdana" w:ascii="Verdana" w:hAnsi="Verdana"/>
-          <w:bCs/>
-          <w:sz w:val="20"/>
-          <w:szCs w:val="20"/>
-        </w:rPr>
-        <w:t xml:space="preserve">. "... a busca da perfeição no retratar o homem levou a uma simbiose entre arte e ciência, desenvolvendo-se estudos de anatomia, técnicas de cores, perspectivas..." </w:t>
+        <w:t xml:space="preserve">1. "... a busca da perfeição no retratar o homem levou a uma simbiose entre arte e ciência, desenvolvendo-se estudos de anatomia, técnicas de cores, perspectivas..." </w:t>
       </w:r>
     </w:p>
     <w:p>
@@ -2512,38 +2489,22 @@
           <w:sz w:val="20"/>
           <w:szCs w:val="20"/>
         </w:rPr>
-        <w:t>2</w:t>
-      </w:r>
+        <w:t xml:space="preserve">2. ' ... o teocentrismo, o coletivismo, a tradição marcaram as obras de arte do período e estiveram presentes na pintura, na arquitetura e na escultura..." </w:t>
+      </w:r>
+    </w:p>
+    <w:p>
+      <w:pPr>
+        <w:pStyle w:val="Normal"/>
+        <w:jc w:val="both"/>
+        <w:rPr/>
+      </w:pPr>
       <w:r>
         <w:rPr>
           <w:rFonts w:eastAsia="Verdana" w:ascii="Verdana" w:hAnsi="Verdana"/>
           <w:sz w:val="20"/>
           <w:szCs w:val="20"/>
         </w:rPr>
-        <w:t xml:space="preserve">. ' ... o teocentrismo, o coletivismo, a tradição marcaram as obras de arte do período e estiveram presentes na pintura, na arquitetura e na escultura..." </w:t>
-      </w:r>
-    </w:p>
-    <w:p>
-      <w:pPr>
-        <w:pStyle w:val="Normal"/>
-        <w:jc w:val="both"/>
-        <w:rPr/>
-      </w:pPr>
-      <w:r>
-        <w:rPr>
-          <w:rFonts w:eastAsia="Verdana" w:ascii="Verdana" w:hAnsi="Verdana"/>
-          <w:sz w:val="20"/>
-          <w:szCs w:val="20"/>
-        </w:rPr>
-        <w:t>3</w:t>
-      </w:r>
-      <w:r>
-        <w:rPr>
-          <w:rFonts w:eastAsia="Verdana" w:ascii="Verdana" w:hAnsi="Verdana"/>
-          <w:sz w:val="20"/>
-          <w:szCs w:val="20"/>
-        </w:rPr>
-        <w:t xml:space="preserve">. " ... procuram explicar o mundo através de novas teorias, fugindo às interpretações religiosas típicas do período anterior. O grande destaque é a utilização do método experimental...' </w:t>
+        <w:t xml:space="preserve">3. " ... procuram explicar o mundo através de novas teorias, fugindo às interpretações religiosas típicas do período anterior. O grande destaque é a utilização do método experimental...' </w:t>
       </w:r>
     </w:p>
     <w:p>

</xml_diff>